<commit_message>
Creacion de estructura de las vistas y desarrollo dela vista PanelHeader
</commit_message>
<xml_diff>
--- a/eventManager/vistasPorDesarrollar.docx
+++ b/eventManager/vistasPorDesarrollar.docx
@@ -8,19 +8,12 @@
           <w:lang w:val="es-MX"/>
         </w:rPr>
       </w:pPr>
-      <w:proofErr w:type="spellStart"/>
-      <w:r>
-        <w:rPr>
-          <w:lang w:val="es-MX"/>
-        </w:rPr>
-        <w:t>Form</w:t>
-      </w:r>
-      <w:proofErr w:type="spellEnd"/>
-      <w:r>
-        <w:rPr>
-          <w:lang w:val="es-MX"/>
-        </w:rPr>
-        <w:t xml:space="preserve"> principal</w:t>
+      <w:bookmarkStart w:id="0" w:name="OLE_LINK1"/>
+      <w:r>
+        <w:rPr>
+          <w:lang w:val="es-MX"/>
+        </w:rPr>
+        <w:t>Form principal</w:t>
       </w:r>
     </w:p>
     <w:p>
@@ -34,14 +27,12 @@
           <w:lang w:val="es-MX"/>
         </w:rPr>
       </w:pPr>
-      <w:proofErr w:type="spellStart"/>
       <w:r>
         <w:rPr>
           <w:lang w:val="es-MX"/>
         </w:rPr>
         <w:t>PanelHeader</w:t>
       </w:r>
-      <w:proofErr w:type="spellEnd"/>
     </w:p>
     <w:p>
       <w:pPr>
@@ -99,14 +90,12 @@
           <w:lang w:val="es-MX"/>
         </w:rPr>
       </w:pPr>
-      <w:proofErr w:type="spellStart"/>
       <w:r>
         <w:rPr>
           <w:lang w:val="es-MX"/>
         </w:rPr>
         <w:t>Settings</w:t>
       </w:r>
-      <w:proofErr w:type="spellEnd"/>
     </w:p>
     <w:p>
       <w:pPr>
@@ -126,14 +115,12 @@
           <w:lang w:val="es-MX"/>
         </w:rPr>
       </w:pPr>
-      <w:proofErr w:type="spellStart"/>
       <w:r>
         <w:rPr>
           <w:lang w:val="es-MX"/>
         </w:rPr>
         <w:t>PanelHome</w:t>
       </w:r>
-      <w:proofErr w:type="spellEnd"/>
     </w:p>
     <w:p>
       <w:pPr>
@@ -146,14 +133,12 @@
           <w:lang w:val="es-MX"/>
         </w:rPr>
       </w:pPr>
-      <w:proofErr w:type="spellStart"/>
       <w:r>
         <w:rPr>
           <w:lang w:val="es-MX"/>
         </w:rPr>
         <w:t>RightBody</w:t>
       </w:r>
-      <w:proofErr w:type="spellEnd"/>
     </w:p>
     <w:p>
       <w:pPr>
@@ -187,20 +172,12 @@
           <w:lang w:val="es-MX"/>
         </w:rPr>
       </w:pPr>
-      <w:proofErr w:type="spellStart"/>
-      <w:r>
-        <w:rPr>
-          <w:lang w:val="es-MX"/>
-        </w:rPr>
-        <w:t>LeftCenterBod</w:t>
-      </w:r>
-      <w:r>
-        <w:rPr>
-          <w:lang w:val="es-MX"/>
-        </w:rPr>
-        <w:t>y</w:t>
-      </w:r>
-      <w:proofErr w:type="spellEnd"/>
+      <w:r>
+        <w:rPr>
+          <w:lang w:val="es-MX"/>
+        </w:rPr>
+        <w:t>LeftCenterBody</w:t>
+      </w:r>
     </w:p>
     <w:p>
       <w:pPr>
@@ -209,19 +186,11 @@
           <w:lang w:val="es-MX"/>
         </w:rPr>
       </w:pPr>
-      <w:proofErr w:type="spellStart"/>
-      <w:r>
-        <w:rPr>
-          <w:lang w:val="es-MX"/>
-        </w:rPr>
-        <w:t>Boton</w:t>
-      </w:r>
-      <w:proofErr w:type="spellEnd"/>
-      <w:r>
-        <w:rPr>
-          <w:lang w:val="es-MX"/>
-        </w:rPr>
-        <w:t xml:space="preserve"> </w:t>
+      <w:r>
+        <w:rPr>
+          <w:lang w:val="es-MX"/>
+        </w:rPr>
+        <w:t xml:space="preserve">Boton </w:t>
       </w:r>
       <w:r>
         <w:rPr>
@@ -268,14 +237,12 @@
           <w:lang w:val="es-MX"/>
         </w:rPr>
       </w:pPr>
-      <w:proofErr w:type="spellStart"/>
       <w:r>
         <w:rPr>
           <w:lang w:val="es-MX"/>
         </w:rPr>
         <w:t>PanelEvento</w:t>
       </w:r>
-      <w:proofErr w:type="spellEnd"/>
     </w:p>
     <w:p>
       <w:pPr>
@@ -285,19 +252,11 @@
           <w:lang w:val="es-MX"/>
         </w:rPr>
       </w:pPr>
-      <w:proofErr w:type="spellStart"/>
-      <w:r>
-        <w:rPr>
-          <w:lang w:val="es-MX"/>
-        </w:rPr>
-        <w:t>Tabs</w:t>
-      </w:r>
-      <w:proofErr w:type="spellEnd"/>
-      <w:r>
-        <w:rPr>
-          <w:lang w:val="es-MX"/>
-        </w:rPr>
-        <w:t>:</w:t>
+      <w:r>
+        <w:rPr>
+          <w:lang w:val="es-MX"/>
+        </w:rPr>
+        <w:t>Tabs:</w:t>
       </w:r>
     </w:p>
     <w:p>
@@ -335,33 +294,11 @@
           <w:lang w:val="es-MX"/>
         </w:rPr>
       </w:pPr>
-      <w:proofErr w:type="spellStart"/>
-      <w:r>
-        <w:rPr>
-          <w:lang w:val="es-MX"/>
-        </w:rPr>
-        <w:t>Boton</w:t>
-      </w:r>
-      <w:proofErr w:type="spellEnd"/>
-      <w:r>
-        <w:rPr>
-          <w:lang w:val="es-MX"/>
-        </w:rPr>
-        <w:t xml:space="preserve"> “Añadir </w:t>
-      </w:r>
-      <w:proofErr w:type="spellStart"/>
-      <w:r>
-        <w:rPr>
-          <w:lang w:val="es-MX"/>
-        </w:rPr>
-        <w:t>Reunion</w:t>
-      </w:r>
-      <w:proofErr w:type="spellEnd"/>
-      <w:r>
-        <w:rPr>
-          <w:lang w:val="es-MX"/>
-        </w:rPr>
-        <w:t>”</w:t>
+      <w:r>
+        <w:rPr>
+          <w:lang w:val="es-MX"/>
+        </w:rPr>
+        <w:t>Boton “Añadir Reunion”</w:t>
       </w:r>
     </w:p>
     <w:p>
@@ -387,25 +324,11 @@
           <w:lang w:val="es-MX"/>
         </w:rPr>
       </w:pPr>
-      <w:proofErr w:type="spellStart"/>
-      <w:r>
-        <w:rPr>
-          <w:lang w:val="es-MX"/>
-        </w:rPr>
-        <w:t>b</w:t>
-      </w:r>
-      <w:r>
-        <w:rPr>
-          <w:lang w:val="es-MX"/>
-        </w:rPr>
-        <w:t>oton</w:t>
-      </w:r>
-      <w:proofErr w:type="spellEnd"/>
-      <w:r>
-        <w:rPr>
-          <w:lang w:val="es-MX"/>
-        </w:rPr>
-        <w:t xml:space="preserve"> “Añadir directiva”</w:t>
+      <w:r>
+        <w:rPr>
+          <w:lang w:val="es-MX"/>
+        </w:rPr>
+        <w:t>boton “Añadir directiva”</w:t>
       </w:r>
     </w:p>
     <w:p>
@@ -492,7 +415,6 @@
           <w:lang w:val="es-MX"/>
         </w:rPr>
       </w:pPr>
-      <w:proofErr w:type="spellStart"/>
       <w:r>
         <w:rPr>
           <w:lang w:val="es-MX"/>
@@ -505,7 +427,6 @@
         </w:rPr>
         <w:t>Manager</w:t>
       </w:r>
-      <w:proofErr w:type="spellEnd"/>
     </w:p>
     <w:p>
       <w:pPr>
@@ -518,16 +439,8 @@
           <w:lang w:val="es-MX"/>
         </w:rPr>
         <w:tab/>
-        <w:t xml:space="preserve">Modificar </w:t>
-      </w:r>
-      <w:proofErr w:type="spellStart"/>
-      <w:r>
-        <w:rPr>
-          <w:lang w:val="es-MX"/>
-        </w:rPr>
-        <w:t>categoríaEvento</w:t>
-      </w:r>
-      <w:proofErr w:type="spellEnd"/>
+        <w:t>Modificar categoríaEvento</w:t>
+      </w:r>
     </w:p>
     <w:p>
       <w:pPr>
@@ -540,16 +453,8 @@
           <w:lang w:val="es-MX"/>
         </w:rPr>
         <w:tab/>
-        <w:t xml:space="preserve">Modificar </w:t>
-      </w:r>
-      <w:proofErr w:type="spellStart"/>
-      <w:r>
-        <w:rPr>
-          <w:lang w:val="es-MX"/>
-        </w:rPr>
-        <w:t>categoriaDirectivo</w:t>
-      </w:r>
-      <w:proofErr w:type="spellEnd"/>
+        <w:t>Modificar categoriaDirectivo</w:t>
+      </w:r>
     </w:p>
     <w:p>
       <w:pPr>
@@ -582,16 +487,8 @@
         <w:rPr>
           <w:lang w:val="es-MX"/>
         </w:rPr>
-        <w:t>//</w:t>
-      </w:r>
-      <w:proofErr w:type="spellStart"/>
-      <w:r>
-        <w:rPr>
-          <w:lang w:val="es-MX"/>
-        </w:rPr>
-        <w:t>ABMs</w:t>
-      </w:r>
-      <w:proofErr w:type="spellEnd"/>
+        <w:t>//ABMs</w:t>
+      </w:r>
     </w:p>
     <w:p>
       <w:pPr>
@@ -599,28 +496,25 @@
           <w:lang w:val="en-US"/>
         </w:rPr>
       </w:pPr>
-      <w:proofErr w:type="gramStart"/>
       <w:r>
         <w:rPr>
           <w:lang w:val="en-US"/>
         </w:rPr>
-        <w:t>Form</w:t>
-      </w:r>
-      <w:proofErr w:type="gramEnd"/>
-      <w:r>
+        <w:t>Form AniadirEvento</w:t>
+      </w:r>
+    </w:p>
+    <w:p>
+      <w:pPr>
         <w:rPr>
           <w:lang w:val="en-US"/>
         </w:rPr>
-        <w:t xml:space="preserve"> </w:t>
-      </w:r>
-      <w:proofErr w:type="spellStart"/>
+      </w:pPr>
       <w:r>
         <w:rPr>
           <w:lang w:val="en-US"/>
         </w:rPr>
-        <w:t>AniadirEvento</w:t>
-      </w:r>
-      <w:proofErr w:type="spellEnd"/>
+        <w:t>Form AniadirReunion</w:t>
+      </w:r>
     </w:p>
     <w:p>
       <w:pPr>
@@ -632,7 +526,7 @@
         <w:rPr>
           <w:lang w:val="en-US"/>
         </w:rPr>
-        <w:t>Form AniadirReunion</w:t>
+        <w:t>Form AniadirDirectivo</w:t>
       </w:r>
     </w:p>
     <w:p>
@@ -641,36 +535,16 @@
           <w:lang w:val="en-US"/>
         </w:rPr>
       </w:pPr>
-      <w:r>
+    </w:p>
+    <w:p>
+      <w:pPr>
+        <w:pStyle w:val="ListParagraph"/>
         <w:rPr>
           <w:lang w:val="en-US"/>
         </w:rPr>
-        <w:t xml:space="preserve">Form </w:t>
-      </w:r>
-      <w:proofErr w:type="spellStart"/>
-      <w:r>
-        <w:rPr>
-          <w:lang w:val="en-US"/>
-        </w:rPr>
-        <w:t>AniadirDirectivo</w:t>
-      </w:r>
-      <w:proofErr w:type="spellEnd"/>
-    </w:p>
-    <w:p>
-      <w:pPr>
-        <w:rPr>
-          <w:lang w:val="en-US"/>
-        </w:rPr>
-      </w:pPr>
-    </w:p>
-    <w:p>
-      <w:pPr>
-        <w:pStyle w:val="ListParagraph"/>
-        <w:rPr>
-          <w:lang w:val="en-US"/>
-        </w:rPr>
-      </w:pPr>
-    </w:p>
+      </w:pPr>
+    </w:p>
+    <w:bookmarkEnd w:id="0"/>
     <w:p>
       <w:pPr>
         <w:rPr>

</xml_diff>